<commit_message>
finalização da versão preliminar do word
</commit_message>
<xml_diff>
--- a/Template Word - Artigo - IFSP - SBV/Template Word - Artigo - IFSP - SBV.docx
+++ b/Template Word - Artigo - IFSP - SBV/Template Word - Artigo - IFSP - SBV.docx
@@ -12,8 +12,6 @@
         </w:rPr>
       </w:pPr>
       <w:bookmarkStart w:id="0" w:name="_Toc523833561"/>
-      <w:bookmarkStart w:id="1" w:name="_GoBack"/>
-      <w:bookmarkEnd w:id="1"/>
       <w:r>
         <w:rPr>
           <w:sz w:val="36"/>
@@ -338,8 +336,8 @@
       <w:pPr>
         <w:pStyle w:val="Legenda"/>
       </w:pPr>
-      <w:bookmarkStart w:id="2" w:name="_Ref522808881"/>
-      <w:bookmarkStart w:id="3" w:name="_Toc523833558"/>
+      <w:bookmarkStart w:id="1" w:name="_Ref522808881"/>
+      <w:bookmarkStart w:id="2" w:name="_Toc523833558"/>
       <w:r>
         <w:t xml:space="preserve">Figura </w:t>
       </w:r>
@@ -373,11 +371,11 @@
         </w:rPr>
         <w:fldChar w:fldCharType="end"/>
       </w:r>
+      <w:bookmarkEnd w:id="1"/>
+      <w:r>
+        <w:t xml:space="preserve"> – Exemplo de Figura</w:t>
+      </w:r>
       <w:bookmarkEnd w:id="2"/>
-      <w:r>
-        <w:t xml:space="preserve"> – Exemplo de Figura</w:t>
-      </w:r>
-      <w:bookmarkEnd w:id="3"/>
     </w:p>
     <w:p>
       <w:pPr>
@@ -484,8 +482,8 @@
       <w:pPr>
         <w:pStyle w:val="Legenda"/>
       </w:pPr>
-      <w:bookmarkStart w:id="4" w:name="_Ref522809053"/>
-      <w:bookmarkStart w:id="5" w:name="_Toc523833559"/>
+      <w:bookmarkStart w:id="3" w:name="_Ref522809053"/>
+      <w:bookmarkStart w:id="4" w:name="_Toc523833559"/>
       <w:r>
         <w:t xml:space="preserve">Tabela </w:t>
       </w:r>
@@ -519,11 +517,11 @@
         </w:rPr>
         <w:fldChar w:fldCharType="end"/>
       </w:r>
+      <w:bookmarkEnd w:id="3"/>
+      <w:r>
+        <w:t xml:space="preserve"> – Exemplo de Tabela</w:t>
+      </w:r>
       <w:bookmarkEnd w:id="4"/>
-      <w:r>
-        <w:t xml:space="preserve"> – Exemplo de Tabela</w:t>
-      </w:r>
-      <w:bookmarkEnd w:id="5"/>
     </w:p>
     <w:tbl>
       <w:tblPr>
@@ -763,8 +761,8 @@
       <w:pPr>
         <w:pStyle w:val="Legenda"/>
       </w:pPr>
-      <w:bookmarkStart w:id="6" w:name="_Ref522809062"/>
-      <w:bookmarkStart w:id="7" w:name="_Toc523833560"/>
+      <w:bookmarkStart w:id="5" w:name="_Ref522809062"/>
+      <w:bookmarkStart w:id="6" w:name="_Toc523833560"/>
       <w:r>
         <w:t xml:space="preserve">Quadro </w:t>
       </w:r>
@@ -798,11 +796,11 @@
         </w:rPr>
         <w:fldChar w:fldCharType="end"/>
       </w:r>
+      <w:bookmarkEnd w:id="5"/>
+      <w:r>
+        <w:t xml:space="preserve"> – Exemplo de Quadro</w:t>
+      </w:r>
       <w:bookmarkEnd w:id="6"/>
-      <w:r>
-        <w:t xml:space="preserve"> – Exemplo de Quadro</w:t>
-      </w:r>
-      <w:bookmarkEnd w:id="7"/>
     </w:p>
     <w:p>
       <w:pPr>
@@ -1078,7 +1076,7 @@
             </m:oMathPara>
           </w:p>
         </w:tc>
-        <w:bookmarkStart w:id="8" w:name="_Ref523153921"/>
+        <w:bookmarkStart w:id="7" w:name="_Ref523153921"/>
         <w:tc>
           <w:tcPr>
             <w:tcW w:w="1553" w:type="dxa"/>
@@ -1099,18 +1097,18 @@
             <w:r>
               <w:fldChar w:fldCharType="separate"/>
             </w:r>
-            <w:bookmarkStart w:id="9" w:name="_Ref523843052"/>
+            <w:bookmarkStart w:id="8" w:name="_Ref523843052"/>
             <w:r>
               <w:rPr>
                 <w:noProof/>
               </w:rPr>
               <w:t>1</w:t>
             </w:r>
-            <w:bookmarkEnd w:id="9"/>
+            <w:bookmarkEnd w:id="8"/>
             <w:r>
               <w:fldChar w:fldCharType="end"/>
             </w:r>
-            <w:bookmarkEnd w:id="8"/>
+            <w:bookmarkEnd w:id="7"/>
           </w:p>
         </w:tc>
       </w:tr>
@@ -2543,7 +2541,6 @@
         <w:t xml:space="preserve"> et al. (2016).</w:t>
       </w:r>
     </w:p>
-    <w:p/>
     <w:p>
       <w:r>
         <w:t xml:space="preserve">Exemplo 1 de </w:t>
@@ -2599,7 +2596,6 @@
         <w:t xml:space="preserve"> (NELSON; COX, 2014, p. 81)</w:t>
       </w:r>
     </w:p>
-    <w:p/>
     <w:p>
       <w:r>
         <w:t xml:space="preserve">Exemplo 2 de </w:t>
@@ -3164,72 +3160,72 @@
       <w:pPr>
         <w:pStyle w:val="Ttulo2"/>
       </w:pPr>
-      <w:bookmarkStart w:id="10" w:name="_Toc523833568"/>
+      <w:bookmarkStart w:id="9" w:name="_Toc523833568"/>
       <w:r>
         <w:t>Metodologia</w:t>
       </w:r>
+      <w:bookmarkEnd w:id="9"/>
+    </w:p>
+    <w:p>
+      <w:r>
+        <w:t xml:space="preserve">Texto da </w:t>
+      </w:r>
+      <w:r>
+        <w:t>m</w:t>
+      </w:r>
+      <w:r>
+        <w:t>etodologia</w:t>
+      </w:r>
+      <w:r>
+        <w:t>.</w:t>
+      </w:r>
+    </w:p>
+    <w:p>
+      <w:pPr>
+        <w:pStyle w:val="Ttulo1"/>
+      </w:pPr>
+      <w:bookmarkStart w:id="10" w:name="_Toc522804289"/>
+      <w:bookmarkStart w:id="11" w:name="_Toc522804732"/>
+      <w:bookmarkStart w:id="12" w:name="_Toc523751631"/>
+      <w:bookmarkStart w:id="13" w:name="_Toc523752270"/>
+      <w:bookmarkStart w:id="14" w:name="_Toc523752418"/>
+      <w:bookmarkStart w:id="15" w:name="_Toc523833569"/>
+      <w:r>
+        <w:t>Resultados e Discussão</w:t>
+      </w:r>
       <w:bookmarkEnd w:id="10"/>
-    </w:p>
-    <w:p>
-      <w:r>
-        <w:t xml:space="preserve">Texto da </w:t>
-      </w:r>
-      <w:r>
-        <w:t>m</w:t>
-      </w:r>
-      <w:r>
-        <w:t>etodologia</w:t>
-      </w:r>
-      <w:r>
-        <w:t>.</w:t>
-      </w:r>
-    </w:p>
-    <w:p>
-      <w:pPr>
-        <w:pStyle w:val="Ttulo1"/>
-      </w:pPr>
-      <w:bookmarkStart w:id="11" w:name="_Toc522804289"/>
-      <w:bookmarkStart w:id="12" w:name="_Toc522804732"/>
-      <w:bookmarkStart w:id="13" w:name="_Toc523751631"/>
-      <w:bookmarkStart w:id="14" w:name="_Toc523752270"/>
-      <w:bookmarkStart w:id="15" w:name="_Toc523752418"/>
-      <w:bookmarkStart w:id="16" w:name="_Toc523833569"/>
-      <w:r>
-        <w:t>Resultados e Discussão</w:t>
-      </w:r>
       <w:bookmarkEnd w:id="11"/>
       <w:bookmarkEnd w:id="12"/>
       <w:bookmarkEnd w:id="13"/>
       <w:bookmarkEnd w:id="14"/>
       <w:bookmarkEnd w:id="15"/>
+    </w:p>
+    <w:p>
+      <w:r>
+        <w:t xml:space="preserve">Texto dos </w:t>
+      </w:r>
+      <w:r>
+        <w:t>r</w:t>
+      </w:r>
+      <w:r>
+        <w:t>esultado</w:t>
+      </w:r>
+      <w:r>
+        <w:t>s</w:t>
+      </w:r>
+      <w:r>
+        <w:t>.</w:t>
+      </w:r>
+    </w:p>
+    <w:p>
+      <w:pPr>
+        <w:pStyle w:val="Ttulo1"/>
+      </w:pPr>
+      <w:bookmarkStart w:id="16" w:name="_Toc523833570"/>
+      <w:r>
+        <w:t>Conclusões/Conclusões Parciais</w:t>
+      </w:r>
       <w:bookmarkEnd w:id="16"/>
-    </w:p>
-    <w:p>
-      <w:r>
-        <w:t xml:space="preserve">Texto dos </w:t>
-      </w:r>
-      <w:r>
-        <w:t>r</w:t>
-      </w:r>
-      <w:r>
-        <w:t>esultado</w:t>
-      </w:r>
-      <w:r>
-        <w:t>s</w:t>
-      </w:r>
-      <w:r>
-        <w:t>.</w:t>
-      </w:r>
-    </w:p>
-    <w:p>
-      <w:pPr>
-        <w:pStyle w:val="Ttulo1"/>
-      </w:pPr>
-      <w:bookmarkStart w:id="17" w:name="_Toc523833570"/>
-      <w:r>
-        <w:t>Conclusões/Conclusões Parciais</w:t>
-      </w:r>
-      <w:bookmarkEnd w:id="17"/>
     </w:p>
     <w:p>
       <w:r>
@@ -3304,11 +3300,11 @@
       <w:pPr>
         <w:pStyle w:val="Ttulo1"/>
       </w:pPr>
-      <w:bookmarkStart w:id="18" w:name="_Toc523833571"/>
+      <w:bookmarkStart w:id="17" w:name="_Toc523833571"/>
       <w:r>
         <w:t>Cronograma</w:t>
       </w:r>
-      <w:bookmarkEnd w:id="18"/>
+      <w:bookmarkEnd w:id="17"/>
     </w:p>
     <w:p>
       <w:r>
@@ -5413,11 +5409,11 @@
       <w:pPr>
         <w:pStyle w:val="Ttulo5"/>
       </w:pPr>
-      <w:bookmarkStart w:id="19" w:name="_Toc523833572"/>
+      <w:bookmarkStart w:id="18" w:name="_Toc523833572"/>
       <w:r>
         <w:t>Referências</w:t>
       </w:r>
-      <w:bookmarkEnd w:id="19"/>
+      <w:bookmarkEnd w:id="18"/>
     </w:p>
     <w:p>
       <w:pPr>
@@ -5594,11 +5590,16 @@
     </w:p>
     <w:p>
       <w:pPr>
-        <w:spacing w:before="0" w:after="240"/>
-        <w:ind w:firstLine="0"/>
-      </w:pPr>
-      <w:r>
-        <w:t xml:space="preserve">AGAISSE, H.; LERECLUS, D. </w:t>
+        <w:pStyle w:val="Bibliografia"/>
+      </w:pPr>
+      <w:r>
+        <w:t xml:space="preserve">AGAISSE, H.; </w:t>
+      </w:r>
+      <w:r>
+        <w:t>LERECLUS</w:t>
+      </w:r>
+      <w:r>
+        <w:t xml:space="preserve">, D. </w:t>
       </w:r>
       <w:proofErr w:type="spellStart"/>
       <w:r>
@@ -5939,6 +5940,8 @@
         <w:spacing w:before="0" w:after="240"/>
         <w:ind w:firstLine="0"/>
       </w:pPr>
+      <w:bookmarkStart w:id="19" w:name="_GoBack"/>
+      <w:bookmarkEnd w:id="19"/>
     </w:p>
     <w:p>
       <w:pPr>
@@ -9222,7 +9225,7 @@
     <w:name w:val="Normal"/>
     <w:unhideWhenUsed/>
     <w:qFormat/>
-    <w:rsid w:val="007206BB"/>
+    <w:rsid w:val="00D154D5"/>
     <w:pPr>
       <w:spacing w:before="60" w:after="60" w:line="240" w:lineRule="auto"/>
       <w:ind w:firstLine="737"/>
@@ -9943,9 +9946,9 @@
     <w:link w:val="CitaoDiretaLongaChar"/>
     <w:unhideWhenUsed/>
     <w:qFormat/>
-    <w:rsid w:val="00A3481C"/>
+    <w:rsid w:val="002771FD"/>
     <w:pPr>
-      <w:spacing w:before="0" w:after="0"/>
+      <w:spacing w:before="0" w:after="120"/>
       <w:ind w:left="2268" w:firstLine="0"/>
     </w:pPr>
     <w:rPr>
@@ -9968,7 +9971,7 @@
     <w:name w:val="Citação Direta Longa Char"/>
     <w:basedOn w:val="Fontepargpadro"/>
     <w:link w:val="CitaoDiretaLonga"/>
-    <w:rsid w:val="00BA4003"/>
+    <w:rsid w:val="002771FD"/>
     <w:rPr>
       <w:rFonts w:ascii="Times New Roman" w:hAnsi="Times New Roman"/>
       <w:sz w:val="20"/>
@@ -10071,6 +10074,18 @@
       <w:sz w:val="20"/>
       <w:szCs w:val="20"/>
     </w:rPr>
+  </w:style>
+  <w:style w:type="paragraph" w:styleId="Bibliografia">
+    <w:name w:val="Bibliography"/>
+    <w:basedOn w:val="Normal"/>
+    <w:next w:val="Normal"/>
+    <w:uiPriority w:val="37"/>
+    <w:unhideWhenUsed/>
+    <w:rsid w:val="00D154D5"/>
+    <w:pPr>
+      <w:spacing w:before="0" w:after="240"/>
+      <w:ind w:firstLine="0"/>
+    </w:pPr>
   </w:style>
 </w:styles>
 </file>
@@ -10375,7 +10390,7 @@
 </file>
 
 <file path=customXml/itemProps1.xml><?xml version="1.0" encoding="utf-8"?>
-<ds:datastoreItem xmlns:ds="http://schemas.openxmlformats.org/officeDocument/2006/customXml" ds:itemID="{2D388EAA-C427-4466-82D0-D10534383637}">
+<ds:datastoreItem xmlns:ds="http://schemas.openxmlformats.org/officeDocument/2006/customXml" ds:itemID="{DA2E520A-CAEE-4842-8432-5A51E4BFBBE8}">
   <ds:schemaRefs>
     <ds:schemaRef ds:uri="http://schemas.openxmlformats.org/officeDocument/2006/bibliography"/>
   </ds:schemaRefs>

</xml_diff>